<commit_message>
RequirmentsSpecifications Review moved from Reviews folder to Requirements Folder
</commit_message>
<xml_diff>
--- a/Requirements/P04_RequirementsList.docx
+++ b/Requirements/P04_RequirementsList.docx
@@ -2,6 +2,23 @@
 <file path=word/document.xml><?xml version="1.0" encoding="utf-8"?>
 <w:document xmlns:wpc="http://schemas.microsoft.com/office/word/2010/wordprocessingCanvas" xmlns:cx="http://schemas.microsoft.com/office/drawing/2014/chartex" xmlns:cx1="http://schemas.microsoft.com/office/drawing/2015/9/8/chartex" xmlns:cx2="http://schemas.microsoft.com/office/drawing/2015/10/21/chartex" xmlns:cx3="http://schemas.microsoft.com/office/drawing/2016/5/9/chartex" xmlns:cx4="http://schemas.microsoft.com/office/drawing/2016/5/10/chartex" xmlns:cx5="http://schemas.microsoft.com/office/drawing/2016/5/11/chartex" xmlns:cx6="http://schemas.microsoft.com/office/drawing/2016/5/12/chartex" xmlns:cx7="http://schemas.microsoft.com/office/drawing/2016/5/13/chartex" xmlns:cx8="http://schemas.microsoft.com/office/drawing/2016/5/14/chartex" xmlns:mc="http://schemas.openxmlformats.org/markup-compatibility/2006" xmlns:aink="http://schemas.microsoft.com/office/drawing/2016/ink" xmlns:am3d="http://schemas.microsoft.com/office/drawing/2017/model3d" xmlns:o="urn:schemas-microsoft-com:office:office" xmlns:r="http://schemas.openxmlformats.org/officeDocument/2006/relationships" xmlns:m="http://schemas.openxmlformats.org/officeDocument/2006/math" xmlns:v="urn:schemas-microsoft-com:vml" xmlns:wp14="http://schemas.microsoft.com/office/word/2010/wordprocessingDrawing" xmlns:wp="http://schemas.openxmlformats.org/drawingml/2006/wordprocessingDrawing" xmlns:w10="urn:schemas-microsoft-com:office:word" xmlns:w="http://schemas.openxmlformats.org/wordprocessingml/2006/main" xmlns:w14="http://schemas.microsoft.com/office/word/2010/wordml" xmlns:w15="http://schemas.microsoft.com/office/word/2012/wordml" xmlns:w16cex="http://schemas.microsoft.com/office/word/2018/wordml/cex" xmlns:w16cid="http://schemas.microsoft.com/office/word/2016/wordml/cid" xmlns:w16="http://schemas.microsoft.com/office/word/2018/wordml" xmlns:w16sdtdh="http://schemas.microsoft.com/office/word/2020/wordml/sdtdatahash" xmlns:w16se="http://schemas.microsoft.com/office/word/2015/wordml/symex" xmlns:wpg="http://schemas.microsoft.com/office/word/2010/wordprocessingGroup" xmlns:wpi="http://schemas.microsoft.com/office/word/2010/wordprocessingInk" xmlns:wne="http://schemas.microsoft.com/office/word/2006/wordml" xmlns:wps="http://schemas.microsoft.com/office/word/2010/wordprocessingShape" mc:Ignorable="w14 w15 w16se w16cid w16 w16cex w16sdtdh wp14">
   <w:body>
+    <w:p>
+      <w:pPr>
+        <w:rPr>
+          <w:rFonts w:asciiTheme="minorHAnsi" w:hAnsiTheme="minorHAnsi" w:cstheme="minorHAnsi"/>
+          <w:b/>
+          <w:smallCaps/>
+        </w:rPr>
+      </w:pPr>
+      <w:r>
+        <w:rPr>
+          <w:rFonts w:asciiTheme="minorHAnsi" w:hAnsiTheme="minorHAnsi" w:cstheme="minorHAnsi"/>
+          <w:b/>
+          <w:smallCaps/>
+        </w:rPr>
+        <w:br w:type="page"/>
+      </w:r>
+    </w:p>
     <w:p>
       <w:pPr>
         <w:tabs>
@@ -21,6 +38,7 @@
           <w:rFonts w:asciiTheme="minorHAnsi" w:eastAsia="Arial" w:hAnsiTheme="minorHAnsi" w:cstheme="minorHAnsi"/>
           <w:noProof/>
         </w:rPr>
+        <w:lastRenderedPageBreak/>
         <w:drawing>
           <wp:inline distT="0" distB="0" distL="0" distR="0" wp14:anchorId="58D284F2" wp14:editId="1F431893">
             <wp:extent cx="3128963" cy="2685973"/>
@@ -572,6 +590,882 @@
         </w:rPr>
         <w:br w:type="page"/>
       </w:r>
+    </w:p>
+    <w:tbl>
+      <w:tblPr>
+        <w:tblStyle w:val="TableGrid"/>
+        <w:tblW w:w="0" w:type="auto"/>
+        <w:tblInd w:w="846" w:type="dxa"/>
+        <w:tblLayout w:type="fixed"/>
+        <w:tblLook w:val="04A0" w:firstRow="1" w:lastRow="0" w:firstColumn="1" w:lastColumn="0" w:noHBand="0" w:noVBand="1"/>
+      </w:tblPr>
+      <w:tblGrid>
+        <w:gridCol w:w="2687"/>
+        <w:gridCol w:w="1282"/>
+        <w:gridCol w:w="1701"/>
+      </w:tblGrid>
+      <w:tr>
+        <w:tc>
+          <w:tcPr>
+            <w:tcW w:w="2687" w:type="dxa"/>
+            <w:shd w:val="clear" w:color="auto" w:fill="E7E6E6" w:themeFill="background2"/>
+          </w:tcPr>
+          <w:p>
+            <w:pPr>
+              <w:jc w:val="center"/>
+              <w:rPr>
+                <w:b/>
+                <w:smallCaps/>
+                <w:sz w:val="28"/>
+                <w:szCs w:val="28"/>
+              </w:rPr>
+            </w:pPr>
+            <w:r>
+              <w:rPr>
+                <w:b/>
+                <w:smallCaps/>
+                <w:sz w:val="28"/>
+                <w:szCs w:val="28"/>
+              </w:rPr>
+              <w:lastRenderedPageBreak/>
+              <w:t>Content</w:t>
+            </w:r>
+          </w:p>
+        </w:tc>
+        <w:tc>
+          <w:tcPr>
+            <w:tcW w:w="1282" w:type="dxa"/>
+            <w:shd w:val="clear" w:color="auto" w:fill="E7E6E6" w:themeFill="background2"/>
+          </w:tcPr>
+          <w:p>
+            <w:pPr>
+              <w:jc w:val="center"/>
+              <w:rPr>
+                <w:b/>
+                <w:smallCaps/>
+                <w:sz w:val="28"/>
+                <w:szCs w:val="28"/>
+              </w:rPr>
+            </w:pPr>
+            <w:r>
+              <w:rPr>
+                <w:b/>
+                <w:smallCaps/>
+                <w:sz w:val="28"/>
+                <w:szCs w:val="28"/>
+              </w:rPr>
+              <w:t>Totals</w:t>
+            </w:r>
+          </w:p>
+        </w:tc>
+        <w:tc>
+          <w:tcPr>
+            <w:tcW w:w="1701" w:type="dxa"/>
+            <w:shd w:val="clear" w:color="auto" w:fill="E7E6E6" w:themeFill="background2"/>
+          </w:tcPr>
+          <w:p>
+            <w:pPr>
+              <w:jc w:val="center"/>
+              <w:rPr>
+                <w:b/>
+                <w:smallCaps/>
+                <w:sz w:val="28"/>
+                <w:szCs w:val="28"/>
+              </w:rPr>
+            </w:pPr>
+            <w:r>
+              <w:rPr>
+                <w:b/>
+                <w:smallCaps/>
+                <w:sz w:val="28"/>
+                <w:szCs w:val="28"/>
+              </w:rPr>
+              <w:t>Obtained</w:t>
+            </w:r>
+          </w:p>
+        </w:tc>
+      </w:tr>
+      <w:tr>
+        <w:tc>
+          <w:tcPr>
+            <w:tcW w:w="2687" w:type="dxa"/>
+          </w:tcPr>
+          <w:p>
+            <w:pPr>
+              <w:rPr>
+                <w:bCs/>
+                <w:sz w:val="20"/>
+                <w:szCs w:val="20"/>
+              </w:rPr>
+            </w:pPr>
+            <w:r>
+              <w:rPr>
+                <w:bCs/>
+                <w:sz w:val="20"/>
+                <w:szCs w:val="20"/>
+              </w:rPr>
+              <w:t>Introduction</w:t>
+            </w:r>
+          </w:p>
+        </w:tc>
+        <w:tc>
+          <w:tcPr>
+            <w:tcW w:w="1282" w:type="dxa"/>
+            <w:shd w:val="clear" w:color="auto" w:fill="auto"/>
+          </w:tcPr>
+          <w:p>
+            <w:pPr>
+              <w:jc w:val="center"/>
+              <w:rPr>
+                <w:bCs/>
+                <w:sz w:val="20"/>
+                <w:szCs w:val="20"/>
+              </w:rPr>
+            </w:pPr>
+            <w:r>
+              <w:rPr>
+                <w:bCs/>
+                <w:sz w:val="20"/>
+                <w:szCs w:val="20"/>
+              </w:rPr>
+              <w:t>5</w:t>
+            </w:r>
+          </w:p>
+        </w:tc>
+        <w:tc>
+          <w:tcPr>
+            <w:tcW w:w="1701" w:type="dxa"/>
+          </w:tcPr>
+          <w:p>
+            <w:pPr>
+              <w:jc w:val="center"/>
+              <w:rPr>
+                <w:bCs/>
+                <w:sz w:val="20"/>
+                <w:szCs w:val="20"/>
+              </w:rPr>
+            </w:pPr>
+            <w:r>
+              <w:rPr>
+                <w:bCs/>
+                <w:sz w:val="20"/>
+                <w:szCs w:val="20"/>
+              </w:rPr>
+              <w:t>5</w:t>
+            </w:r>
+          </w:p>
+        </w:tc>
+      </w:tr>
+      <w:tr>
+        <w:tc>
+          <w:tcPr>
+            <w:tcW w:w="2687" w:type="dxa"/>
+          </w:tcPr>
+          <w:p>
+            <w:pPr>
+              <w:rPr>
+                <w:bCs/>
+                <w:sz w:val="20"/>
+                <w:szCs w:val="20"/>
+              </w:rPr>
+            </w:pPr>
+            <w:r>
+              <w:rPr>
+                <w:bCs/>
+                <w:sz w:val="20"/>
+                <w:szCs w:val="20"/>
+              </w:rPr>
+              <w:t>System actors</w:t>
+            </w:r>
+          </w:p>
+        </w:tc>
+        <w:tc>
+          <w:tcPr>
+            <w:tcW w:w="1282" w:type="dxa"/>
+            <w:shd w:val="clear" w:color="auto" w:fill="auto"/>
+          </w:tcPr>
+          <w:p>
+            <w:pPr>
+              <w:jc w:val="center"/>
+              <w:rPr>
+                <w:bCs/>
+                <w:sz w:val="20"/>
+                <w:szCs w:val="20"/>
+              </w:rPr>
+            </w:pPr>
+            <w:r>
+              <w:rPr>
+                <w:bCs/>
+                <w:sz w:val="20"/>
+                <w:szCs w:val="20"/>
+              </w:rPr>
+              <w:t>10</w:t>
+            </w:r>
+          </w:p>
+        </w:tc>
+        <w:tc>
+          <w:tcPr>
+            <w:tcW w:w="1701" w:type="dxa"/>
+          </w:tcPr>
+          <w:p>
+            <w:pPr>
+              <w:jc w:val="center"/>
+              <w:rPr>
+                <w:bCs/>
+                <w:sz w:val="20"/>
+                <w:szCs w:val="20"/>
+              </w:rPr>
+            </w:pPr>
+            <w:r>
+              <w:rPr>
+                <w:bCs/>
+                <w:sz w:val="20"/>
+                <w:szCs w:val="20"/>
+              </w:rPr>
+              <w:t>8</w:t>
+            </w:r>
+          </w:p>
+        </w:tc>
+      </w:tr>
+      <w:tr>
+        <w:tc>
+          <w:tcPr>
+            <w:tcW w:w="2687" w:type="dxa"/>
+          </w:tcPr>
+          <w:p>
+            <w:pPr>
+              <w:rPr>
+                <w:bCs/>
+                <w:sz w:val="20"/>
+                <w:szCs w:val="20"/>
+              </w:rPr>
+            </w:pPr>
+            <w:r>
+              <w:rPr>
+                <w:bCs/>
+                <w:sz w:val="20"/>
+                <w:szCs w:val="20"/>
+              </w:rPr>
+              <w:t>Functional Requirements</w:t>
+            </w:r>
+          </w:p>
+        </w:tc>
+        <w:tc>
+          <w:tcPr>
+            <w:tcW w:w="1282" w:type="dxa"/>
+            <w:shd w:val="clear" w:color="auto" w:fill="auto"/>
+          </w:tcPr>
+          <w:p>
+            <w:pPr>
+              <w:jc w:val="center"/>
+              <w:rPr>
+                <w:bCs/>
+                <w:sz w:val="20"/>
+                <w:szCs w:val="20"/>
+              </w:rPr>
+            </w:pPr>
+            <w:r>
+              <w:rPr>
+                <w:bCs/>
+                <w:sz w:val="20"/>
+                <w:szCs w:val="20"/>
+              </w:rPr>
+              <w:t>4</w:t>
+            </w:r>
+            <w:r>
+              <w:rPr>
+                <w:bCs/>
+                <w:sz w:val="20"/>
+                <w:szCs w:val="20"/>
+              </w:rPr>
+              <w:t>0</w:t>
+            </w:r>
+          </w:p>
+        </w:tc>
+        <w:tc>
+          <w:tcPr>
+            <w:tcW w:w="1701" w:type="dxa"/>
+          </w:tcPr>
+          <w:p>
+            <w:pPr>
+              <w:jc w:val="center"/>
+              <w:rPr>
+                <w:bCs/>
+                <w:sz w:val="20"/>
+                <w:szCs w:val="20"/>
+              </w:rPr>
+            </w:pPr>
+            <w:r>
+              <w:rPr>
+                <w:bCs/>
+                <w:sz w:val="20"/>
+                <w:szCs w:val="20"/>
+              </w:rPr>
+              <w:t>40</w:t>
+            </w:r>
+          </w:p>
+        </w:tc>
+      </w:tr>
+      <w:tr>
+        <w:tc>
+          <w:tcPr>
+            <w:tcW w:w="2687" w:type="dxa"/>
+          </w:tcPr>
+          <w:p>
+            <w:pPr>
+              <w:rPr>
+                <w:bCs/>
+                <w:sz w:val="20"/>
+                <w:szCs w:val="20"/>
+              </w:rPr>
+            </w:pPr>
+            <w:r>
+              <w:rPr>
+                <w:bCs/>
+                <w:sz w:val="20"/>
+                <w:szCs w:val="20"/>
+              </w:rPr>
+              <w:t>Non-functional requirements</w:t>
+            </w:r>
+          </w:p>
+        </w:tc>
+        <w:tc>
+          <w:tcPr>
+            <w:tcW w:w="1282" w:type="dxa"/>
+            <w:shd w:val="clear" w:color="auto" w:fill="auto"/>
+          </w:tcPr>
+          <w:p>
+            <w:pPr>
+              <w:jc w:val="center"/>
+              <w:rPr>
+                <w:bCs/>
+                <w:sz w:val="20"/>
+                <w:szCs w:val="20"/>
+              </w:rPr>
+            </w:pPr>
+            <w:r>
+              <w:rPr>
+                <w:bCs/>
+                <w:sz w:val="20"/>
+                <w:szCs w:val="20"/>
+              </w:rPr>
+              <w:t>20</w:t>
+            </w:r>
+          </w:p>
+        </w:tc>
+        <w:tc>
+          <w:tcPr>
+            <w:tcW w:w="1701" w:type="dxa"/>
+          </w:tcPr>
+          <w:p>
+            <w:pPr>
+              <w:jc w:val="center"/>
+              <w:rPr>
+                <w:bCs/>
+                <w:sz w:val="20"/>
+                <w:szCs w:val="20"/>
+              </w:rPr>
+            </w:pPr>
+            <w:r>
+              <w:rPr>
+                <w:bCs/>
+                <w:sz w:val="20"/>
+                <w:szCs w:val="20"/>
+              </w:rPr>
+              <w:t>15</w:t>
+            </w:r>
+          </w:p>
+        </w:tc>
+      </w:tr>
+      <w:tr>
+        <w:tc>
+          <w:tcPr>
+            <w:tcW w:w="2687" w:type="dxa"/>
+          </w:tcPr>
+          <w:p>
+            <w:pPr>
+              <w:rPr>
+                <w:bCs/>
+                <w:sz w:val="20"/>
+                <w:szCs w:val="20"/>
+              </w:rPr>
+            </w:pPr>
+            <w:r>
+              <w:rPr>
+                <w:bCs/>
+                <w:sz w:val="20"/>
+                <w:szCs w:val="20"/>
+              </w:rPr>
+              <w:t xml:space="preserve">Who did what </w:t>
+            </w:r>
+          </w:p>
+        </w:tc>
+        <w:tc>
+          <w:tcPr>
+            <w:tcW w:w="1282" w:type="dxa"/>
+            <w:shd w:val="clear" w:color="auto" w:fill="auto"/>
+          </w:tcPr>
+          <w:p>
+            <w:pPr>
+              <w:jc w:val="center"/>
+              <w:rPr>
+                <w:bCs/>
+                <w:sz w:val="20"/>
+                <w:szCs w:val="20"/>
+              </w:rPr>
+            </w:pPr>
+            <w:r>
+              <w:rPr>
+                <w:bCs/>
+                <w:sz w:val="20"/>
+                <w:szCs w:val="20"/>
+              </w:rPr>
+              <w:t>5</w:t>
+            </w:r>
+          </w:p>
+        </w:tc>
+        <w:tc>
+          <w:tcPr>
+            <w:tcW w:w="1701" w:type="dxa"/>
+          </w:tcPr>
+          <w:p>
+            <w:pPr>
+              <w:jc w:val="center"/>
+              <w:rPr>
+                <w:bCs/>
+                <w:sz w:val="20"/>
+                <w:szCs w:val="20"/>
+              </w:rPr>
+            </w:pPr>
+            <w:r>
+              <w:rPr>
+                <w:bCs/>
+                <w:sz w:val="20"/>
+                <w:szCs w:val="20"/>
+              </w:rPr>
+              <w:t>5</w:t>
+            </w:r>
+          </w:p>
+        </w:tc>
+      </w:tr>
+      <w:tr>
+        <w:tc>
+          <w:tcPr>
+            <w:tcW w:w="2687" w:type="dxa"/>
+          </w:tcPr>
+          <w:p>
+            <w:pPr>
+              <w:rPr>
+                <w:bCs/>
+                <w:sz w:val="20"/>
+                <w:szCs w:val="20"/>
+              </w:rPr>
+            </w:pPr>
+            <w:r>
+              <w:rPr>
+                <w:bCs/>
+                <w:sz w:val="20"/>
+                <w:szCs w:val="20"/>
+              </w:rPr>
+              <w:t>R</w:t>
+            </w:r>
+            <w:r>
+              <w:rPr>
+                <w:bCs/>
+                <w:sz w:val="20"/>
+                <w:szCs w:val="20"/>
+              </w:rPr>
+              <w:t>eview checklist</w:t>
+            </w:r>
+          </w:p>
+        </w:tc>
+        <w:tc>
+          <w:tcPr>
+            <w:tcW w:w="1282" w:type="dxa"/>
+            <w:shd w:val="clear" w:color="auto" w:fill="auto"/>
+          </w:tcPr>
+          <w:p>
+            <w:pPr>
+              <w:jc w:val="center"/>
+              <w:rPr>
+                <w:bCs/>
+                <w:sz w:val="20"/>
+                <w:szCs w:val="20"/>
+              </w:rPr>
+            </w:pPr>
+            <w:r>
+              <w:rPr>
+                <w:bCs/>
+                <w:sz w:val="20"/>
+                <w:szCs w:val="20"/>
+              </w:rPr>
+              <w:t>5</w:t>
+            </w:r>
+          </w:p>
+        </w:tc>
+        <w:tc>
+          <w:tcPr>
+            <w:tcW w:w="1701" w:type="dxa"/>
+          </w:tcPr>
+          <w:p>
+            <w:pPr>
+              <w:jc w:val="center"/>
+              <w:rPr>
+                <w:bCs/>
+                <w:sz w:val="20"/>
+                <w:szCs w:val="20"/>
+              </w:rPr>
+            </w:pPr>
+            <w:r>
+              <w:rPr>
+                <w:bCs/>
+                <w:sz w:val="20"/>
+                <w:szCs w:val="20"/>
+              </w:rPr>
+              <w:t>5</w:t>
+            </w:r>
+          </w:p>
+        </w:tc>
+      </w:tr>
+      <w:tr>
+        <w:tc>
+          <w:tcPr>
+            <w:tcW w:w="2687" w:type="dxa"/>
+          </w:tcPr>
+          <w:p>
+            <w:pPr>
+              <w:rPr>
+                <w:bCs/>
+                <w:sz w:val="20"/>
+                <w:szCs w:val="20"/>
+              </w:rPr>
+            </w:pPr>
+            <w:r>
+              <w:rPr>
+                <w:bCs/>
+                <w:sz w:val="20"/>
+                <w:szCs w:val="20"/>
+              </w:rPr>
+              <w:t>O</w:t>
+            </w:r>
+            <w:r>
+              <w:rPr>
+                <w:bCs/>
+                <w:sz w:val="20"/>
+                <w:szCs w:val="20"/>
+              </w:rPr>
+              <w:t>verall formatting</w:t>
+            </w:r>
+            <w:r>
+              <w:rPr>
+                <w:bCs/>
+                <w:sz w:val="20"/>
+                <w:szCs w:val="20"/>
+              </w:rPr>
+              <w:t>/template</w:t>
+            </w:r>
+          </w:p>
+        </w:tc>
+        <w:tc>
+          <w:tcPr>
+            <w:tcW w:w="1282" w:type="dxa"/>
+            <w:shd w:val="clear" w:color="auto" w:fill="auto"/>
+          </w:tcPr>
+          <w:p>
+            <w:pPr>
+              <w:jc w:val="center"/>
+              <w:rPr>
+                <w:bCs/>
+                <w:sz w:val="20"/>
+                <w:szCs w:val="20"/>
+              </w:rPr>
+            </w:pPr>
+            <w:r>
+              <w:rPr>
+                <w:bCs/>
+                <w:sz w:val="20"/>
+                <w:szCs w:val="20"/>
+              </w:rPr>
+              <w:t>5</w:t>
+            </w:r>
+          </w:p>
+        </w:tc>
+        <w:tc>
+          <w:tcPr>
+            <w:tcW w:w="1701" w:type="dxa"/>
+          </w:tcPr>
+          <w:p>
+            <w:pPr>
+              <w:jc w:val="center"/>
+              <w:rPr>
+                <w:bCs/>
+                <w:sz w:val="20"/>
+                <w:szCs w:val="20"/>
+              </w:rPr>
+            </w:pPr>
+            <w:r>
+              <w:rPr>
+                <w:bCs/>
+                <w:sz w:val="20"/>
+                <w:szCs w:val="20"/>
+              </w:rPr>
+              <w:t>5</w:t>
+            </w:r>
+          </w:p>
+        </w:tc>
+      </w:tr>
+      <w:tr>
+        <w:tc>
+          <w:tcPr>
+            <w:tcW w:w="2687" w:type="dxa"/>
+          </w:tcPr>
+          <w:p>
+            <w:pPr>
+              <w:rPr>
+                <w:bCs/>
+                <w:sz w:val="20"/>
+                <w:szCs w:val="20"/>
+              </w:rPr>
+            </w:pPr>
+            <w:proofErr w:type="spellStart"/>
+            <w:r>
+              <w:rPr>
+                <w:bCs/>
+                <w:sz w:val="20"/>
+                <w:szCs w:val="20"/>
+              </w:rPr>
+              <w:t>Github</w:t>
+            </w:r>
+            <w:proofErr w:type="spellEnd"/>
+            <w:r>
+              <w:rPr>
+                <w:bCs/>
+                <w:sz w:val="20"/>
+                <w:szCs w:val="20"/>
+              </w:rPr>
+              <w:t xml:space="preserve"> folder structure</w:t>
+            </w:r>
+          </w:p>
+        </w:tc>
+        <w:tc>
+          <w:tcPr>
+            <w:tcW w:w="1282" w:type="dxa"/>
+            <w:shd w:val="clear" w:color="auto" w:fill="auto"/>
+          </w:tcPr>
+          <w:p>
+            <w:pPr>
+              <w:jc w:val="center"/>
+              <w:rPr>
+                <w:bCs/>
+                <w:sz w:val="20"/>
+                <w:szCs w:val="20"/>
+              </w:rPr>
+            </w:pPr>
+            <w:r>
+              <w:rPr>
+                <w:bCs/>
+                <w:sz w:val="20"/>
+                <w:szCs w:val="20"/>
+              </w:rPr>
+              <w:t>10</w:t>
+            </w:r>
+          </w:p>
+        </w:tc>
+        <w:tc>
+          <w:tcPr>
+            <w:tcW w:w="1701" w:type="dxa"/>
+          </w:tcPr>
+          <w:p>
+            <w:pPr>
+              <w:jc w:val="center"/>
+              <w:rPr>
+                <w:bCs/>
+                <w:sz w:val="20"/>
+                <w:szCs w:val="20"/>
+              </w:rPr>
+            </w:pPr>
+            <w:r>
+              <w:rPr>
+                <w:bCs/>
+                <w:sz w:val="20"/>
+                <w:szCs w:val="20"/>
+              </w:rPr>
+              <w:t>10</w:t>
+            </w:r>
+          </w:p>
+        </w:tc>
+      </w:tr>
+      <w:tr>
+        <w:tc>
+          <w:tcPr>
+            <w:tcW w:w="2687" w:type="dxa"/>
+          </w:tcPr>
+          <w:p>
+            <w:pPr>
+              <w:rPr>
+                <w:bCs/>
+                <w:sz w:val="20"/>
+                <w:szCs w:val="20"/>
+              </w:rPr>
+            </w:pPr>
+            <w:r>
+              <w:rPr>
+                <w:bCs/>
+                <w:sz w:val="20"/>
+                <w:szCs w:val="20"/>
+              </w:rPr>
+              <w:t>L</w:t>
+            </w:r>
+            <w:r>
+              <w:rPr>
+                <w:bCs/>
+                <w:sz w:val="20"/>
+                <w:szCs w:val="20"/>
+              </w:rPr>
+              <w:t>ate submission penalty</w:t>
+            </w:r>
+          </w:p>
+        </w:tc>
+        <w:tc>
+          <w:tcPr>
+            <w:tcW w:w="1282" w:type="dxa"/>
+            <w:shd w:val="clear" w:color="auto" w:fill="auto"/>
+          </w:tcPr>
+          <w:p>
+            <w:pPr>
+              <w:jc w:val="center"/>
+              <w:rPr>
+                <w:bCs/>
+                <w:sz w:val="20"/>
+                <w:szCs w:val="20"/>
+              </w:rPr>
+            </w:pPr>
+            <w:r>
+              <w:rPr>
+                <w:bCs/>
+                <w:sz w:val="20"/>
+                <w:szCs w:val="20"/>
+              </w:rPr>
+              <w:t>-20</w:t>
+            </w:r>
+          </w:p>
+        </w:tc>
+        <w:tc>
+          <w:tcPr>
+            <w:tcW w:w="1701" w:type="dxa"/>
+          </w:tcPr>
+          <w:p>
+            <w:pPr>
+              <w:jc w:val="center"/>
+              <w:rPr>
+                <w:bCs/>
+                <w:sz w:val="20"/>
+                <w:szCs w:val="20"/>
+              </w:rPr>
+            </w:pPr>
+          </w:p>
+        </w:tc>
+      </w:tr>
+      <w:tr>
+        <w:tc>
+          <w:tcPr>
+            <w:tcW w:w="2687" w:type="dxa"/>
+            <w:shd w:val="clear" w:color="auto" w:fill="767171" w:themeFill="background2" w:themeFillShade="80"/>
+          </w:tcPr>
+          <w:p>
+            <w:pPr>
+              <w:rPr>
+                <w:b/>
+                <w:sz w:val="20"/>
+                <w:szCs w:val="20"/>
+              </w:rPr>
+            </w:pPr>
+            <w:r>
+              <w:rPr>
+                <w:b/>
+                <w:sz w:val="20"/>
+                <w:szCs w:val="20"/>
+              </w:rPr>
+              <w:t>Grand Total</w:t>
+            </w:r>
+          </w:p>
+        </w:tc>
+        <w:tc>
+          <w:tcPr>
+            <w:tcW w:w="1282" w:type="dxa"/>
+            <w:shd w:val="clear" w:color="auto" w:fill="767171" w:themeFill="background2" w:themeFillShade="80"/>
+          </w:tcPr>
+          <w:p>
+            <w:pPr>
+              <w:jc w:val="center"/>
+              <w:rPr>
+                <w:b/>
+                <w:sz w:val="20"/>
+                <w:szCs w:val="20"/>
+              </w:rPr>
+            </w:pPr>
+            <w:r>
+              <w:rPr>
+                <w:b/>
+                <w:sz w:val="20"/>
+                <w:szCs w:val="20"/>
+              </w:rPr>
+              <w:t>100</w:t>
+            </w:r>
+          </w:p>
+        </w:tc>
+        <w:tc>
+          <w:tcPr>
+            <w:tcW w:w="1701" w:type="dxa"/>
+            <w:shd w:val="clear" w:color="auto" w:fill="767171" w:themeFill="background2" w:themeFillShade="80"/>
+          </w:tcPr>
+          <w:p>
+            <w:pPr>
+              <w:jc w:val="center"/>
+              <w:rPr>
+                <w:b/>
+                <w:sz w:val="20"/>
+                <w:szCs w:val="20"/>
+              </w:rPr>
+            </w:pPr>
+            <w:r>
+              <w:rPr>
+                <w:b/>
+                <w:sz w:val="20"/>
+                <w:szCs w:val="20"/>
+              </w:rPr>
+              <w:t>9</w:t>
+            </w:r>
+            <w:r>
+              <w:rPr>
+                <w:b/>
+                <w:sz w:val="20"/>
+                <w:szCs w:val="20"/>
+              </w:rPr>
+              <w:t>5</w:t>
+            </w:r>
+          </w:p>
+        </w:tc>
+      </w:tr>
+    </w:tbl>
+    <w:p/>
+    <w:p>
+      <w:pPr>
+        <w:jc w:val="center"/>
+        <w:rPr>
+          <w:b/>
+          <w:smallCaps/>
+          <w:sz w:val="28"/>
+          <w:szCs w:val="28"/>
+        </w:rPr>
+      </w:pPr>
+    </w:p>
+    <w:p>
+      <w:pPr>
+        <w:rPr>
+          <w:rFonts w:asciiTheme="minorHAnsi" w:hAnsiTheme="minorHAnsi" w:cstheme="minorHAnsi"/>
+        </w:rPr>
+      </w:pPr>
     </w:p>
     <w:p>
       <w:pPr>
@@ -3145,14 +4039,69 @@
               <w:spacing w:line="276" w:lineRule="auto"/>
               <w:rPr>
                 <w:rFonts w:asciiTheme="minorHAnsi" w:hAnsiTheme="minorHAnsi" w:cstheme="minorHAnsi"/>
-              </w:rPr>
-            </w:pPr>
-            <w:r>
-              <w:rPr>
-                <w:rFonts w:asciiTheme="minorHAnsi" w:hAnsiTheme="minorHAnsi" w:cstheme="minorHAnsi"/>
-              </w:rPr>
-              <w:t>The system should not fail for a given week and in case of failure must be available within 5 minutes.</w:t>
-            </w:r>
+                <w:color w:val="FF0000"/>
+              </w:rPr>
+            </w:pPr>
+            <w:r>
+              <w:rPr>
+                <w:rFonts w:asciiTheme="minorHAnsi" w:hAnsiTheme="minorHAnsi" w:cstheme="minorHAnsi"/>
+              </w:rPr>
+              <w:t>The system should not fail</w:t>
+            </w:r>
+            <w:r>
+              <w:rPr>
+                <w:rFonts w:asciiTheme="minorHAnsi" w:hAnsiTheme="minorHAnsi" w:cstheme="minorHAnsi"/>
+              </w:rPr>
+              <w:t xml:space="preserve"> </w:t>
+            </w:r>
+            <w:r>
+              <w:rPr>
+                <w:rFonts w:asciiTheme="minorHAnsi" w:hAnsiTheme="minorHAnsi" w:cstheme="minorHAnsi"/>
+                <w:highlight w:val="yellow"/>
+              </w:rPr>
+              <w:t>more than 3 times</w:t>
+            </w:r>
+            <w:r>
+              <w:rPr>
+                <w:rFonts w:asciiTheme="minorHAnsi" w:hAnsiTheme="minorHAnsi" w:cstheme="minorHAnsi"/>
+              </w:rPr>
+              <w:t xml:space="preserve"> for a given week and in case of failure must be available within 5 minutes.</w:t>
+            </w:r>
+            <w:r>
+              <w:rPr>
+                <w:rFonts w:asciiTheme="minorHAnsi" w:hAnsiTheme="minorHAnsi" w:cstheme="minorHAnsi"/>
+              </w:rPr>
+              <w:t xml:space="preserve"> </w:t>
+            </w:r>
+            <w:r>
+              <w:rPr>
+                <w:rFonts w:asciiTheme="minorHAnsi" w:hAnsiTheme="minorHAnsi" w:cstheme="minorHAnsi"/>
+                <w:color w:val="FF0000"/>
+              </w:rPr>
+              <w:t>[</w:t>
+            </w:r>
+            <w:r>
+              <w:rPr>
+                <w:rFonts w:asciiTheme="minorHAnsi" w:hAnsiTheme="minorHAnsi" w:cstheme="minorHAnsi"/>
+                <w:color w:val="FF0000"/>
+              </w:rPr>
+              <w:t>Quantify how many times the system may fail during a week.</w:t>
+            </w:r>
+            <w:r>
+              <w:rPr>
+                <w:rFonts w:asciiTheme="minorHAnsi" w:hAnsiTheme="minorHAnsi" w:cstheme="minorHAnsi"/>
+                <w:color w:val="FF0000"/>
+              </w:rPr>
+              <w:t>]</w:t>
+            </w:r>
+          </w:p>
+          <w:p>
+            <w:pPr>
+              <w:spacing w:line="276" w:lineRule="auto"/>
+              <w:rPr>
+                <w:rFonts w:asciiTheme="minorHAnsi" w:hAnsiTheme="minorHAnsi" w:cstheme="minorHAnsi"/>
+              </w:rPr>
+            </w:pPr>
           </w:p>
         </w:tc>
       </w:tr>
@@ -3257,7 +4206,141 @@
               <w:rPr>
                 <w:rFonts w:asciiTheme="minorHAnsi" w:hAnsiTheme="minorHAnsi" w:cstheme="minorHAnsi"/>
               </w:rPr>
-              <w:t>System should be secure against threats such as injections, cross site scripting, sensitive data exposure, unvalidated redirects and forwards essentially the OWASP security standards.</w:t>
+              <w:t xml:space="preserve">System should be secure against </w:t>
+            </w:r>
+            <w:r>
+              <w:rPr>
+                <w:rFonts w:asciiTheme="minorHAnsi" w:hAnsiTheme="minorHAnsi" w:cstheme="minorHAnsi"/>
+                <w:highlight w:val="yellow"/>
+              </w:rPr>
+              <w:t>threats essentially the OWASP security standards</w:t>
+            </w:r>
+            <w:r>
+              <w:rPr>
+                <w:rFonts w:asciiTheme="minorHAnsi" w:hAnsiTheme="minorHAnsi" w:cstheme="minorHAnsi"/>
+                <w:highlight w:val="yellow"/>
+              </w:rPr>
+              <w:t xml:space="preserve"> which include input validation such as validation of data length or range, not disclose sensitive error information such as system details; Data protection</w:t>
+            </w:r>
+            <w:r>
+              <w:rPr>
+                <w:rFonts w:asciiTheme="minorHAnsi" w:hAnsiTheme="minorHAnsi" w:cstheme="minorHAnsi"/>
+                <w:highlight w:val="yellow"/>
+              </w:rPr>
+              <w:t xml:space="preserve"> by implementing least privilege which would restrict user to only functionality, data and information that they need to perform their tasks.</w:t>
+            </w:r>
+          </w:p>
+          <w:p>
+            <w:pPr>
+              <w:spacing w:line="276" w:lineRule="auto"/>
+              <w:rPr>
+                <w:rFonts w:asciiTheme="minorHAnsi" w:hAnsiTheme="minorHAnsi" w:cstheme="minorHAnsi"/>
+              </w:rPr>
+            </w:pPr>
+            <w:r>
+              <w:rPr>
+                <w:rFonts w:asciiTheme="minorHAnsi" w:hAnsiTheme="minorHAnsi" w:cstheme="minorHAnsi"/>
+                <w:color w:val="FF0000"/>
+              </w:rPr>
+              <w:t>[</w:t>
+            </w:r>
+            <w:r>
+              <w:rPr>
+                <w:rFonts w:asciiTheme="minorHAnsi" w:hAnsiTheme="minorHAnsi" w:cstheme="minorHAnsi"/>
+                <w:color w:val="FF0000"/>
+              </w:rPr>
+              <w:t>It is better if you list down what you want to implement</w:t>
+            </w:r>
+            <w:r>
+              <w:rPr>
+                <w:rFonts w:asciiTheme="minorHAnsi" w:hAnsiTheme="minorHAnsi" w:cstheme="minorHAnsi"/>
+                <w:color w:val="FF0000"/>
+              </w:rPr>
+              <w:t xml:space="preserve"> for your system</w:t>
+            </w:r>
+            <w:r>
+              <w:rPr>
+                <w:rFonts w:asciiTheme="minorHAnsi" w:hAnsiTheme="minorHAnsi" w:cstheme="minorHAnsi"/>
+                <w:color w:val="FF0000"/>
+              </w:rPr>
+              <w:t xml:space="preserve">. The </w:t>
+            </w:r>
+            <w:r>
+              <w:rPr>
+                <w:rFonts w:asciiTheme="minorHAnsi" w:hAnsiTheme="minorHAnsi" w:cstheme="minorHAnsi"/>
+                <w:color w:val="FF0000"/>
+              </w:rPr>
+              <w:t>requirements</w:t>
+            </w:r>
+            <w:r>
+              <w:rPr>
+                <w:rFonts w:asciiTheme="minorHAnsi" w:hAnsiTheme="minorHAnsi" w:cstheme="minorHAnsi"/>
+                <w:color w:val="FF0000"/>
+              </w:rPr>
+              <w:t xml:space="preserve"> of </w:t>
+            </w:r>
+            <w:r>
+              <w:rPr>
+                <w:rFonts w:asciiTheme="minorHAnsi" w:hAnsiTheme="minorHAnsi" w:cstheme="minorHAnsi"/>
+                <w:color w:val="FF0000"/>
+              </w:rPr>
+              <w:t>OWASP</w:t>
+            </w:r>
+            <w:r>
+              <w:rPr>
+                <w:rFonts w:asciiTheme="minorHAnsi" w:hAnsiTheme="minorHAnsi" w:cstheme="minorHAnsi"/>
+                <w:color w:val="FF0000"/>
+              </w:rPr>
+              <w:t xml:space="preserve"> </w:t>
+            </w:r>
+            <w:r>
+              <w:rPr>
+                <w:rFonts w:asciiTheme="minorHAnsi" w:hAnsiTheme="minorHAnsi" w:cstheme="minorHAnsi"/>
+                <w:color w:val="FF0000"/>
+              </w:rPr>
+              <w:t>are</w:t>
+            </w:r>
+            <w:r>
+              <w:rPr>
+                <w:rFonts w:asciiTheme="minorHAnsi" w:hAnsiTheme="minorHAnsi" w:cstheme="minorHAnsi"/>
+                <w:color w:val="FF0000"/>
+              </w:rPr>
+              <w:t xml:space="preserve"> too </w:t>
+            </w:r>
+            <w:r>
+              <w:rPr>
+                <w:rFonts w:asciiTheme="minorHAnsi" w:hAnsiTheme="minorHAnsi" w:cstheme="minorHAnsi"/>
+                <w:color w:val="FF0000"/>
+              </w:rPr>
+              <w:t>complex</w:t>
+            </w:r>
+            <w:r>
+              <w:rPr>
+                <w:rFonts w:asciiTheme="minorHAnsi" w:hAnsiTheme="minorHAnsi" w:cstheme="minorHAnsi"/>
+                <w:color w:val="FF0000"/>
+              </w:rPr>
+              <w:t xml:space="preserve"> for you to handle</w:t>
+            </w:r>
+            <w:r>
+              <w:rPr>
+                <w:rFonts w:asciiTheme="minorHAnsi" w:hAnsiTheme="minorHAnsi" w:cstheme="minorHAnsi"/>
+                <w:color w:val="FF0000"/>
+              </w:rPr>
+              <w:t xml:space="preserve"> in this project</w:t>
+            </w:r>
+            <w:r>
+              <w:rPr>
+                <w:rFonts w:asciiTheme="minorHAnsi" w:hAnsiTheme="minorHAnsi" w:cstheme="minorHAnsi"/>
+                <w:color w:val="FF0000"/>
+              </w:rPr>
+              <w:t>.</w:t>
+            </w:r>
+            <w:r>
+              <w:rPr>
+                <w:rFonts w:asciiTheme="minorHAnsi" w:hAnsiTheme="minorHAnsi" w:cstheme="minorHAnsi"/>
+                <w:color w:val="FF0000"/>
+              </w:rPr>
+              <w:t>]</w:t>
             </w:r>
           </w:p>
         </w:tc>
@@ -3312,19 +4395,72 @@
               </w:rPr>
               <w:t xml:space="preserve">Privacy standards according to the GDPR be followed </w:t>
             </w:r>
-            <w:proofErr w:type="gramStart"/>
             <w:r>
               <w:rPr>
                 <w:rFonts w:asciiTheme="minorHAnsi" w:hAnsiTheme="minorHAnsi" w:cstheme="minorHAnsi"/>
               </w:rPr>
               <w:t>i.e.</w:t>
             </w:r>
-            <w:proofErr w:type="gramEnd"/>
-            <w:r>
-              <w:rPr>
-                <w:rFonts w:asciiTheme="minorHAnsi" w:hAnsiTheme="minorHAnsi" w:cstheme="minorHAnsi"/>
-              </w:rPr>
-              <w:t xml:space="preserve"> lawful, fair and transparent processing, limitation of data storage and compliance with data subject rights.</w:t>
+            <w:r>
+              <w:rPr>
+                <w:rFonts w:asciiTheme="minorHAnsi" w:hAnsiTheme="minorHAnsi" w:cstheme="minorHAnsi"/>
+              </w:rPr>
+              <w:t xml:space="preserve"> </w:t>
+            </w:r>
+            <w:r>
+              <w:rPr>
+                <w:rFonts w:asciiTheme="minorHAnsi" w:hAnsiTheme="minorHAnsi" w:cstheme="minorHAnsi"/>
+                <w:highlight w:val="yellow"/>
+              </w:rPr>
+              <w:t>Not withholding personal data without the user’s consent</w:t>
+            </w:r>
+            <w:r>
+              <w:rPr>
+                <w:rFonts w:asciiTheme="minorHAnsi" w:hAnsiTheme="minorHAnsi" w:cstheme="minorHAnsi"/>
+                <w:highlight w:val="yellow"/>
+              </w:rPr>
+              <w:t>, limitation of data storage</w:t>
+            </w:r>
+            <w:r>
+              <w:rPr>
+                <w:rFonts w:asciiTheme="minorHAnsi" w:hAnsiTheme="minorHAnsi" w:cstheme="minorHAnsi"/>
+                <w:highlight w:val="yellow"/>
+              </w:rPr>
+              <w:t xml:space="preserve"> that would mean no extra data is collected from the user</w:t>
+            </w:r>
+            <w:r>
+              <w:rPr>
+                <w:rFonts w:asciiTheme="minorHAnsi" w:hAnsiTheme="minorHAnsi" w:cstheme="minorHAnsi"/>
+                <w:highlight w:val="yellow"/>
+              </w:rPr>
+              <w:t>.</w:t>
+            </w:r>
+            <w:r>
+              <w:rPr>
+                <w:rFonts w:asciiTheme="minorHAnsi" w:hAnsiTheme="minorHAnsi" w:cstheme="minorHAnsi"/>
+              </w:rPr>
+              <w:t xml:space="preserve"> </w:t>
+            </w:r>
+            <w:r>
+              <w:rPr>
+                <w:rFonts w:asciiTheme="minorHAnsi" w:hAnsiTheme="minorHAnsi" w:cstheme="minorHAnsi"/>
+                <w:color w:val="FF0000"/>
+              </w:rPr>
+              <w:t>[</w:t>
+            </w:r>
+            <w:r>
+              <w:rPr>
+                <w:rFonts w:asciiTheme="minorHAnsi" w:hAnsiTheme="minorHAnsi" w:cstheme="minorHAnsi"/>
+                <w:color w:val="FF0000"/>
+              </w:rPr>
+              <w:t>Same comments as above</w:t>
+            </w:r>
+            <w:r>
+              <w:rPr>
+                <w:rFonts w:asciiTheme="minorHAnsi" w:hAnsiTheme="minorHAnsi" w:cstheme="minorHAnsi"/>
+                <w:color w:val="FF0000"/>
+              </w:rPr>
+              <w:t>]</w:t>
             </w:r>
           </w:p>
         </w:tc>
@@ -3377,7 +4513,47 @@
               <w:rPr>
                 <w:rFonts w:asciiTheme="minorHAnsi" w:hAnsiTheme="minorHAnsi" w:cstheme="minorHAnsi"/>
               </w:rPr>
-              <w:t>The system should scale and be able to handle more traffic, 100 users at peak times that would be from 10am to 5pm.</w:t>
+              <w:t>The system should scale and be able to handle more traffic</w:t>
+            </w:r>
+            <w:r>
+              <w:rPr>
+                <w:rFonts w:asciiTheme="minorHAnsi" w:hAnsiTheme="minorHAnsi" w:cstheme="minorHAnsi"/>
+                <w:highlight w:val="yellow"/>
+              </w:rPr>
+              <w:t xml:space="preserve">, </w:t>
+            </w:r>
+            <w:r>
+              <w:rPr>
+                <w:rFonts w:asciiTheme="minorHAnsi" w:hAnsiTheme="minorHAnsi" w:cstheme="minorHAnsi"/>
+                <w:highlight w:val="yellow"/>
+              </w:rPr>
+              <w:t>5</w:t>
+            </w:r>
+            <w:r>
+              <w:rPr>
+                <w:rFonts w:asciiTheme="minorHAnsi" w:hAnsiTheme="minorHAnsi" w:cstheme="minorHAnsi"/>
+                <w:highlight w:val="yellow"/>
+              </w:rPr>
+              <w:t>00 users at peak</w:t>
+            </w:r>
+            <w:r>
+              <w:rPr>
+                <w:rFonts w:asciiTheme="minorHAnsi" w:hAnsiTheme="minorHAnsi" w:cstheme="minorHAnsi"/>
+              </w:rPr>
+              <w:t xml:space="preserve"> times that would be from 10am to 5pm.</w:t>
+            </w:r>
+            <w:r>
+              <w:rPr>
+                <w:rFonts w:asciiTheme="minorHAnsi" w:hAnsiTheme="minorHAnsi" w:cstheme="minorHAnsi"/>
+              </w:rPr>
+              <w:t xml:space="preserve"> </w:t>
+            </w:r>
+            <w:r>
+              <w:rPr>
+                <w:rFonts w:asciiTheme="minorHAnsi" w:hAnsiTheme="minorHAnsi" w:cstheme="minorHAnsi"/>
+                <w:color w:val="FF0000"/>
+              </w:rPr>
+              <w:t>[100 is small number]</w:t>
             </w:r>
           </w:p>
         </w:tc>
@@ -3483,7 +4659,57 @@
               <w:rPr>
                 <w:rFonts w:asciiTheme="minorHAnsi" w:hAnsiTheme="minorHAnsi" w:cstheme="minorHAnsi"/>
               </w:rPr>
-              <w:t>The system should be able to expand if new pages or features can be added to it.</w:t>
+              <w:t xml:space="preserve">The system </w:t>
+            </w:r>
+            <w:r>
+              <w:rPr>
+                <w:rFonts w:asciiTheme="minorHAnsi" w:hAnsiTheme="minorHAnsi" w:cstheme="minorHAnsi"/>
+                <w:highlight w:val="yellow"/>
+              </w:rPr>
+              <w:t xml:space="preserve">should be </w:t>
+            </w:r>
+            <w:r>
+              <w:rPr>
+                <w:rFonts w:asciiTheme="minorHAnsi" w:hAnsiTheme="minorHAnsi" w:cstheme="minorHAnsi"/>
+                <w:highlight w:val="yellow"/>
+              </w:rPr>
+              <w:t>expandable from the product owners’ side so that new features may be added such as a personalized data analysis graph</w:t>
+            </w:r>
+            <w:r>
+              <w:rPr>
+                <w:rFonts w:asciiTheme="minorHAnsi" w:hAnsiTheme="minorHAnsi" w:cstheme="minorHAnsi"/>
+                <w:highlight w:val="yellow"/>
+              </w:rPr>
+              <w:t>.</w:t>
+            </w:r>
+          </w:p>
+          <w:p>
+            <w:pPr>
+              <w:spacing w:line="276" w:lineRule="auto"/>
+              <w:rPr>
+                <w:rFonts w:asciiTheme="minorHAnsi" w:hAnsiTheme="minorHAnsi" w:cstheme="minorHAnsi"/>
+              </w:rPr>
+            </w:pPr>
+            <w:r>
+              <w:rPr>
+                <w:rFonts w:asciiTheme="minorHAnsi" w:hAnsiTheme="minorHAnsi" w:cstheme="minorHAnsi"/>
+                <w:color w:val="FF0000"/>
+              </w:rPr>
+              <w:t>[</w:t>
+            </w:r>
+            <w:r>
+              <w:rPr>
+                <w:rFonts w:asciiTheme="minorHAnsi" w:hAnsiTheme="minorHAnsi" w:cstheme="minorHAnsi"/>
+                <w:color w:val="FF0000"/>
+              </w:rPr>
+              <w:t>Not clear, rephrase this requirement</w:t>
+            </w:r>
+            <w:r>
+              <w:rPr>
+                <w:rFonts w:asciiTheme="minorHAnsi" w:hAnsiTheme="minorHAnsi" w:cstheme="minorHAnsi"/>
+                <w:color w:val="FF0000"/>
+              </w:rPr>
+              <w:t>]</w:t>
             </w:r>
           </w:p>
         </w:tc>
@@ -3574,6 +4800,39 @@
             <w:tcBorders>
               <w:top w:val="single" w:sz="8" w:space="0" w:color="000000"/>
               <w:left w:val="single" w:sz="8" w:space="0" w:color="000000"/>
+              <w:bottom w:val="single" w:sz="4" w:space="0" w:color="auto"/>
+              <w:right w:val="single" w:sz="8" w:space="0" w:color="000000"/>
+            </w:tcBorders>
+          </w:tcPr>
+          <w:p>
+            <w:pPr>
+              <w:spacing w:line="276" w:lineRule="auto"/>
+              <w:rPr>
+                <w:rFonts w:asciiTheme="minorHAnsi" w:hAnsiTheme="minorHAnsi" w:cstheme="minorHAnsi"/>
+              </w:rPr>
+            </w:pPr>
+            <w:r>
+              <w:rPr>
+                <w:rFonts w:asciiTheme="minorHAnsi" w:hAnsiTheme="minorHAnsi" w:cstheme="minorHAnsi"/>
+              </w:rPr>
+              <w:t>The system should cater for faulty inputs and must load or prompt the user for a correct input such as a price calculator accepting numbers and not letters</w:t>
+            </w:r>
+            <w:r>
+              <w:rPr>
+                <w:rFonts w:asciiTheme="minorHAnsi" w:hAnsiTheme="minorHAnsi" w:cstheme="minorHAnsi"/>
+              </w:rPr>
+              <w:t>.</w:t>
+            </w:r>
+          </w:p>
+        </w:tc>
+      </w:tr>
+      <w:tr>
+        <w:tc>
+          <w:tcPr>
+            <w:tcW w:w="1080" w:type="dxa"/>
+            <w:tcBorders>
+              <w:top w:val="single" w:sz="8" w:space="0" w:color="000000"/>
+              <w:left w:val="single" w:sz="8" w:space="0" w:color="000000"/>
               <w:bottom w:val="single" w:sz="8" w:space="0" w:color="000000"/>
               <w:right w:val="single" w:sz="8" w:space="0" w:color="000000"/>
             </w:tcBorders>
@@ -3581,15 +4840,90 @@
           <w:p>
             <w:pPr>
               <w:spacing w:line="276" w:lineRule="auto"/>
-              <w:rPr>
-                <w:rFonts w:asciiTheme="minorHAnsi" w:hAnsiTheme="minorHAnsi" w:cstheme="minorHAnsi"/>
-              </w:rPr>
-            </w:pPr>
-            <w:r>
-              <w:rPr>
-                <w:rFonts w:asciiTheme="minorHAnsi" w:hAnsiTheme="minorHAnsi" w:cstheme="minorHAnsi"/>
-              </w:rPr>
-              <w:t>The system should cater for faulty inputs and must load or prompt the user for a correct input such as a price calculator accepting numbers and not letters.</w:t>
+              <w:jc w:val="center"/>
+              <w:rPr>
+                <w:rFonts w:asciiTheme="minorHAnsi" w:hAnsiTheme="minorHAnsi" w:cstheme="minorHAnsi"/>
+                <w:highlight w:val="yellow"/>
+              </w:rPr>
+            </w:pPr>
+            <w:r>
+              <w:rPr>
+                <w:rFonts w:asciiTheme="minorHAnsi" w:hAnsiTheme="minorHAnsi" w:cstheme="minorHAnsi"/>
+                <w:highlight w:val="yellow"/>
+              </w:rPr>
+              <w:t>11</w:t>
+            </w:r>
+          </w:p>
+        </w:tc>
+        <w:tc>
+          <w:tcPr>
+            <w:tcW w:w="8265" w:type="dxa"/>
+            <w:tcBorders>
+              <w:top w:val="single" w:sz="8" w:space="0" w:color="000000"/>
+              <w:left w:val="single" w:sz="8" w:space="0" w:color="000000"/>
+              <w:bottom w:val="single" w:sz="4" w:space="0" w:color="auto"/>
+              <w:right w:val="single" w:sz="8" w:space="0" w:color="000000"/>
+            </w:tcBorders>
+          </w:tcPr>
+          <w:p>
+            <w:pPr>
+              <w:spacing w:line="276" w:lineRule="auto"/>
+              <w:rPr>
+                <w:rFonts w:asciiTheme="minorHAnsi" w:hAnsiTheme="minorHAnsi" w:cstheme="minorHAnsi"/>
+                <w:highlight w:val="yellow"/>
+              </w:rPr>
+            </w:pPr>
+            <w:r>
+              <w:rPr>
+                <w:rFonts w:asciiTheme="minorHAnsi" w:hAnsiTheme="minorHAnsi" w:cstheme="minorHAnsi"/>
+                <w:highlight w:val="yellow"/>
+              </w:rPr>
+              <w:t xml:space="preserve">The system should require </w:t>
+            </w:r>
+            <w:r>
+              <w:rPr>
+                <w:rFonts w:asciiTheme="minorHAnsi" w:hAnsiTheme="minorHAnsi" w:cstheme="minorHAnsi"/>
+                <w:highlight w:val="yellow"/>
+              </w:rPr>
+              <w:t>authentications</w:t>
+            </w:r>
+            <w:r>
+              <w:rPr>
+                <w:rFonts w:asciiTheme="minorHAnsi" w:hAnsiTheme="minorHAnsi" w:cstheme="minorHAnsi"/>
+                <w:highlight w:val="yellow"/>
+              </w:rPr>
+              <w:t xml:space="preserve"> for all resources and information except that are intended to be public, </w:t>
+            </w:r>
+            <w:r>
+              <w:rPr>
+                <w:rFonts w:asciiTheme="minorHAnsi" w:hAnsiTheme="minorHAnsi" w:cstheme="minorHAnsi"/>
+                <w:highlight w:val="yellow"/>
+              </w:rPr>
+              <w:t xml:space="preserve">least privilege principle will be </w:t>
+            </w:r>
+            <w:proofErr w:type="gramStart"/>
+            <w:r>
+              <w:rPr>
+                <w:rFonts w:asciiTheme="minorHAnsi" w:hAnsiTheme="minorHAnsi" w:cstheme="minorHAnsi"/>
+                <w:highlight w:val="yellow"/>
+              </w:rPr>
+              <w:t>followed</w:t>
+            </w:r>
+            <w:proofErr w:type="gramEnd"/>
+            <w:r>
+              <w:rPr>
+                <w:rFonts w:asciiTheme="minorHAnsi" w:hAnsiTheme="minorHAnsi" w:cstheme="minorHAnsi"/>
+                <w:highlight w:val="yellow"/>
+              </w:rPr>
+              <w:t xml:space="preserve"> and </w:t>
+            </w:r>
+            <w:r>
+              <w:rPr>
+                <w:rFonts w:asciiTheme="minorHAnsi" w:hAnsiTheme="minorHAnsi" w:cstheme="minorHAnsi"/>
+                <w:highlight w:val="yellow"/>
+              </w:rPr>
+              <w:lastRenderedPageBreak/>
+              <w:t>access granted would allow users to fulfill their purpose. As needed, access right can be given or withdrawn and in case of failure access controls should fail securely.</w:t>
             </w:r>
           </w:p>
         </w:tc>
@@ -3601,6 +4935,37 @@
           <w:rFonts w:asciiTheme="minorHAnsi" w:hAnsiTheme="minorHAnsi" w:cstheme="minorHAnsi"/>
         </w:rPr>
       </w:pPr>
+    </w:p>
+    <w:p>
+      <w:pPr>
+        <w:rPr>
+          <w:color w:val="008000"/>
+        </w:rPr>
+      </w:pPr>
+      <w:r>
+        <w:rPr>
+          <w:color w:val="FF0000"/>
+        </w:rPr>
+        <w:t>Add requirements for authorization as well.</w:t>
+      </w:r>
+      <w:r>
+        <w:rPr>
+          <w:color w:val="FF0000"/>
+        </w:rPr>
+        <w:t xml:space="preserve"> </w:t>
+      </w:r>
+      <w:r>
+        <w:rPr>
+          <w:color w:val="FF0000"/>
+        </w:rPr>
+        <w:t>For instance, each user must have some access rights and the system should not allow violation of these access rights. Access rights may be granted or revoked as needed.</w:t>
+      </w:r>
+      <w:r>
+        <w:rPr>
+          <w:color w:val="FF0000"/>
+        </w:rPr>
+        <w:t xml:space="preserve">  </w:t>
+      </w:r>
     </w:p>
     <w:p>
       <w:pPr>

</xml_diff>